<commit_message>
wrote program description in report and made everthing consistant
</commit_message>
<xml_diff>
--- a/Coverpage_sample.docx
+++ b/Coverpage_sample.docx
@@ -118,7 +118,6 @@
                 <w:b/>
               </w:rPr>
             </w:pPr>
-            <w:proofErr w:type="spellStart"/>
             <w:r>
               <w:rPr>
                 <w:rFonts w:asciiTheme="minorHAnsi" w:hAnsiTheme="minorHAnsi" w:cstheme="minorHAnsi"/>
@@ -128,7 +127,6 @@
               </w:rPr>
               <w:t>Programme</w:t>
             </w:r>
-            <w:proofErr w:type="spellEnd"/>
           </w:p>
         </w:tc>
         <w:tc>
@@ -379,21 +377,7 @@
               <w:rPr>
                 <w:rFonts w:asciiTheme="minorHAnsi" w:hAnsiTheme="minorHAnsi" w:cstheme="minorHAnsi"/>
               </w:rPr>
-              <w:t xml:space="preserve">Tan Wei </w:t>
-            </w:r>
-            <w:proofErr w:type="spellStart"/>
-            <w:r>
-              <w:rPr>
-                <w:rFonts w:asciiTheme="minorHAnsi" w:hAnsiTheme="minorHAnsi" w:cstheme="minorHAnsi"/>
-              </w:rPr>
-              <w:t>Harng</w:t>
-            </w:r>
-            <w:proofErr w:type="spellEnd"/>
-            <w:r>
-              <w:rPr>
-                <w:rFonts w:asciiTheme="minorHAnsi" w:hAnsiTheme="minorHAnsi" w:cstheme="minorHAnsi"/>
-              </w:rPr>
-              <w:t xml:space="preserve"> 0205839</w:t>
+              <w:t>Tan Wei Harng 0205839</w:t>
             </w:r>
           </w:p>
           <w:p>
@@ -416,21 +400,7 @@
               <w:rPr>
                 <w:rFonts w:asciiTheme="minorHAnsi" w:hAnsiTheme="minorHAnsi" w:cstheme="minorHAnsi"/>
               </w:rPr>
-              <w:t xml:space="preserve">Ooi Wei </w:t>
-            </w:r>
-            <w:proofErr w:type="spellStart"/>
-            <w:r>
-              <w:rPr>
-                <w:rFonts w:asciiTheme="minorHAnsi" w:hAnsiTheme="minorHAnsi" w:cstheme="minorHAnsi"/>
-              </w:rPr>
-              <w:t>Chuen</w:t>
-            </w:r>
-            <w:proofErr w:type="spellEnd"/>
-            <w:r>
-              <w:rPr>
-                <w:rFonts w:asciiTheme="minorHAnsi" w:hAnsiTheme="minorHAnsi" w:cstheme="minorHAnsi"/>
-              </w:rPr>
-              <w:t xml:space="preserve"> 0205840</w:t>
+              <w:t>Ooi Wei Chuen 0205840</w:t>
             </w:r>
           </w:p>
           <w:p>
@@ -449,33 +419,11 @@
                 <w:rFonts w:asciiTheme="minorHAnsi" w:hAnsiTheme="minorHAnsi" w:cstheme="minorHAnsi"/>
               </w:rPr>
             </w:pPr>
-            <w:proofErr w:type="spellStart"/>
-            <w:r>
-              <w:rPr>
-                <w:rFonts w:asciiTheme="minorHAnsi" w:hAnsiTheme="minorHAnsi" w:cstheme="minorHAnsi"/>
-              </w:rPr>
-              <w:t>Kok</w:t>
-            </w:r>
-            <w:proofErr w:type="spellEnd"/>
-            <w:r>
-              <w:rPr>
-                <w:rFonts w:asciiTheme="minorHAnsi" w:hAnsiTheme="minorHAnsi" w:cstheme="minorHAnsi"/>
-              </w:rPr>
-              <w:t xml:space="preserve"> </w:t>
-            </w:r>
-            <w:proofErr w:type="spellStart"/>
-            <w:r>
-              <w:rPr>
-                <w:rFonts w:asciiTheme="minorHAnsi" w:hAnsiTheme="minorHAnsi" w:cstheme="minorHAnsi"/>
-              </w:rPr>
-              <w:t>Jhun</w:t>
-            </w:r>
-            <w:proofErr w:type="spellEnd"/>
-            <w:r>
-              <w:rPr>
-                <w:rFonts w:asciiTheme="minorHAnsi" w:hAnsiTheme="minorHAnsi" w:cstheme="minorHAnsi"/>
-              </w:rPr>
-              <w:t xml:space="preserve"> Kit 0205801</w:t>
+            <w:r>
+              <w:rPr>
+                <w:rFonts w:asciiTheme="minorHAnsi" w:hAnsiTheme="minorHAnsi" w:cstheme="minorHAnsi"/>
+              </w:rPr>
+              <w:t>Kok Jhun Kit 0205801</w:t>
             </w:r>
           </w:p>
           <w:p>
@@ -532,21 +480,7 @@
               <w:rPr>
                 <w:rFonts w:asciiTheme="minorHAnsi" w:hAnsiTheme="minorHAnsi" w:cstheme="minorHAnsi"/>
               </w:rPr>
-              <w:t xml:space="preserve">Tan </w:t>
-            </w:r>
-            <w:proofErr w:type="spellStart"/>
-            <w:r>
-              <w:rPr>
-                <w:rFonts w:asciiTheme="minorHAnsi" w:hAnsiTheme="minorHAnsi" w:cstheme="minorHAnsi"/>
-              </w:rPr>
-              <w:t>Phit</w:t>
-            </w:r>
-            <w:proofErr w:type="spellEnd"/>
-            <w:r>
-              <w:rPr>
-                <w:rFonts w:asciiTheme="minorHAnsi" w:hAnsiTheme="minorHAnsi" w:cstheme="minorHAnsi"/>
-              </w:rPr>
-              <w:t xml:space="preserve"> Huan</w:t>
+              <w:t>Tan Phit Huan</w:t>
             </w:r>
           </w:p>
         </w:tc>
@@ -1258,24 +1192,6 @@
     </w:p>
     <w:p>
       <w:pPr>
-        <w:rPr>
-          <w:rFonts w:ascii="Arial" w:hAnsi="Arial" w:cs="Arial"/>
-          <w:sz w:val="22"/>
-          <w:szCs w:val="22"/>
-        </w:rPr>
-      </w:pPr>
-    </w:p>
-    <w:p>
-      <w:pPr>
-        <w:rPr>
-          <w:rFonts w:ascii="Arial" w:hAnsi="Arial" w:cs="Arial"/>
-          <w:sz w:val="22"/>
-          <w:szCs w:val="22"/>
-        </w:rPr>
-      </w:pPr>
-    </w:p>
-    <w:p>
-      <w:pPr>
         <w:spacing w:after="200" w:line="276" w:lineRule="auto"/>
         <w:rPr>
           <w:rFonts w:ascii="Arial" w:hAnsi="Arial" w:cs="Arial"/>
@@ -1283,14 +1199,6 @@
           <w:szCs w:val="22"/>
         </w:rPr>
       </w:pPr>
-      <w:r>
-        <w:rPr>
-          <w:rFonts w:ascii="Arial" w:hAnsi="Arial" w:cs="Arial"/>
-          <w:sz w:val="22"/>
-          <w:szCs w:val="22"/>
-        </w:rPr>
-        <w:br w:type="page"/>
-      </w:r>
     </w:p>
     <w:sdt>
       <w:sdtPr>
@@ -1877,6 +1785,9 @@
     </w:p>
     <w:p>
       <w:r>
+        <w:rPr>
+          <w:noProof/>
+        </w:rPr>
         <w:drawing>
           <wp:inline distT="0" distB="0" distL="0" distR="0" wp14:anchorId="39D75DA5" wp14:editId="16304DF3">
             <wp:extent cx="2362530" cy="1467055"/>
@@ -1963,6 +1874,9 @@
         <w:pStyle w:val="ArialNoSpacing"/>
       </w:pPr>
       <w:r>
+        <w:rPr>
+          <w:noProof/>
+        </w:rPr>
         <w:drawing>
           <wp:inline distT="0" distB="0" distL="0" distR="0" wp14:anchorId="1A03DCB4" wp14:editId="2136A0E3">
             <wp:extent cx="3115110" cy="704948"/>
@@ -2032,6 +1946,14 @@
         </w:rPr>
         <w:t>Create player), the user is prompted to</w:t>
       </w:r>
+      <w:r>
+        <w:rPr>
+          <w:rFonts w:ascii="Arial" w:hAnsi="Arial" w:cs="Arial"/>
+          <w:sz w:val="22"/>
+          <w:szCs w:val="22"/>
+        </w:rPr>
+        <w:t xml:space="preserve"> enter the new player’s name as well as their points.</w:t>
+      </w:r>
     </w:p>
     <w:p>
       <w:pPr>
@@ -2041,6 +1963,736 @@
           <w:szCs w:val="22"/>
         </w:rPr>
       </w:pPr>
+      <w:r>
+        <w:rPr>
+          <w:rFonts w:ascii="Arial" w:hAnsi="Arial" w:cs="Arial"/>
+          <w:sz w:val="22"/>
+          <w:szCs w:val="22"/>
+        </w:rPr>
+        <w:drawing>
+          <wp:inline distT="0" distB="0" distL="0" distR="0" wp14:anchorId="57DFA0C9" wp14:editId="39283628">
+            <wp:extent cx="3096057" cy="676369"/>
+            <wp:effectExtent l="0" t="0" r="9525" b="9525"/>
+            <wp:docPr id="4" name="Picture 4" descr="Text&#10;&#10;Description automatically generated with medium confidence"/>
+            <wp:cNvGraphicFramePr>
+              <a:graphicFrameLocks xmlns:a="http://schemas.openxmlformats.org/drawingml/2006/main" noChangeAspect="1"/>
+            </wp:cNvGraphicFramePr>
+            <a:graphic xmlns:a="http://schemas.openxmlformats.org/drawingml/2006/main">
+              <a:graphicData uri="http://schemas.openxmlformats.org/drawingml/2006/picture">
+                <pic:pic xmlns:pic="http://schemas.openxmlformats.org/drawingml/2006/picture">
+                  <pic:nvPicPr>
+                    <pic:cNvPr id="4" name="Picture 4" descr="Text&#10;&#10;Description automatically generated with medium confidence"/>
+                    <pic:cNvPicPr/>
+                  </pic:nvPicPr>
+                  <pic:blipFill>
+                    <a:blip r:embed="rId12"/>
+                    <a:stretch>
+                      <a:fillRect/>
+                    </a:stretch>
+                  </pic:blipFill>
+                  <pic:spPr>
+                    <a:xfrm>
+                      <a:off x="0" y="0"/>
+                      <a:ext cx="3096057" cy="676369"/>
+                    </a:xfrm>
+                    <a:prstGeom prst="rect">
+                      <a:avLst/>
+                    </a:prstGeom>
+                  </pic:spPr>
+                </pic:pic>
+              </a:graphicData>
+            </a:graphic>
+          </wp:inline>
+        </w:drawing>
+      </w:r>
+    </w:p>
+    <w:p>
+      <w:pPr>
+        <w:rPr>
+          <w:rFonts w:ascii="Arial" w:hAnsi="Arial" w:cs="Arial"/>
+          <w:sz w:val="22"/>
+          <w:szCs w:val="22"/>
+        </w:rPr>
+      </w:pPr>
+      <w:r>
+        <w:rPr>
+          <w:rFonts w:ascii="Arial" w:hAnsi="Arial" w:cs="Arial"/>
+          <w:sz w:val="22"/>
+          <w:szCs w:val="22"/>
+        </w:rPr>
+        <w:t xml:space="preserve">If the </w:t>
+      </w:r>
+      <w:r>
+        <w:rPr>
+          <w:rFonts w:ascii="Arial" w:hAnsi="Arial" w:cs="Arial"/>
+          <w:sz w:val="22"/>
+          <w:szCs w:val="22"/>
+        </w:rPr>
+        <w:t>points entered is invalid, an error will pop up saying so and prompt the user to re-enter the points data. Once every data is entered, the new player will be added.</w:t>
+      </w:r>
+    </w:p>
+    <w:p>
+      <w:pPr>
+        <w:rPr>
+          <w:rFonts w:ascii="Arial" w:hAnsi="Arial" w:cs="Arial"/>
+          <w:sz w:val="22"/>
+          <w:szCs w:val="22"/>
+        </w:rPr>
+      </w:pPr>
+    </w:p>
+    <w:p>
+      <w:pPr>
+        <w:pStyle w:val="ArialNoSpacing"/>
+      </w:pPr>
+      <w:r>
+        <w:t>Remove Player (2):</w:t>
+      </w:r>
+    </w:p>
+    <w:p>
+      <w:pPr>
+        <w:rPr>
+          <w:rFonts w:ascii="Arial" w:hAnsi="Arial" w:cs="Arial"/>
+          <w:sz w:val="22"/>
+          <w:szCs w:val="22"/>
+        </w:rPr>
+      </w:pPr>
+      <w:r>
+        <w:rPr>
+          <w:rFonts w:ascii="Arial" w:hAnsi="Arial" w:cs="Arial"/>
+          <w:sz w:val="22"/>
+          <w:szCs w:val="22"/>
+        </w:rPr>
+        <w:drawing>
+          <wp:inline distT="0" distB="0" distL="0" distR="0" wp14:anchorId="361655D5" wp14:editId="11E78E8B">
+            <wp:extent cx="4801270" cy="609685"/>
+            <wp:effectExtent l="0" t="0" r="0" b="0"/>
+            <wp:docPr id="5" name="Picture 5" descr="Text&#10;&#10;Description automatically generated"/>
+            <wp:cNvGraphicFramePr>
+              <a:graphicFrameLocks xmlns:a="http://schemas.openxmlformats.org/drawingml/2006/main" noChangeAspect="1"/>
+            </wp:cNvGraphicFramePr>
+            <a:graphic xmlns:a="http://schemas.openxmlformats.org/drawingml/2006/main">
+              <a:graphicData uri="http://schemas.openxmlformats.org/drawingml/2006/picture">
+                <pic:pic xmlns:pic="http://schemas.openxmlformats.org/drawingml/2006/picture">
+                  <pic:nvPicPr>
+                    <pic:cNvPr id="5" name="Picture 5" descr="Text&#10;&#10;Description automatically generated"/>
+                    <pic:cNvPicPr/>
+                  </pic:nvPicPr>
+                  <pic:blipFill>
+                    <a:blip r:embed="rId13"/>
+                    <a:stretch>
+                      <a:fillRect/>
+                    </a:stretch>
+                  </pic:blipFill>
+                  <pic:spPr>
+                    <a:xfrm>
+                      <a:off x="0" y="0"/>
+                      <a:ext cx="4801270" cy="609685"/>
+                    </a:xfrm>
+                    <a:prstGeom prst="rect">
+                      <a:avLst/>
+                    </a:prstGeom>
+                  </pic:spPr>
+                </pic:pic>
+              </a:graphicData>
+            </a:graphic>
+          </wp:inline>
+        </w:drawing>
+      </w:r>
+    </w:p>
+    <w:p>
+      <w:pPr>
+        <w:rPr>
+          <w:rFonts w:ascii="Arial" w:hAnsi="Arial" w:cs="Arial"/>
+          <w:sz w:val="22"/>
+          <w:szCs w:val="22"/>
+        </w:rPr>
+      </w:pPr>
+      <w:r>
+        <w:rPr>
+          <w:rFonts w:ascii="Arial" w:hAnsi="Arial" w:cs="Arial"/>
+          <w:sz w:val="22"/>
+          <w:szCs w:val="22"/>
+        </w:rPr>
+        <w:t>When choosing option 2, the user will be prompted to input a player’s name that they want to remove from the list.</w:t>
+      </w:r>
+    </w:p>
+    <w:p>
+      <w:pPr>
+        <w:rPr>
+          <w:rFonts w:ascii="Arial" w:hAnsi="Arial" w:cs="Arial"/>
+          <w:sz w:val="22"/>
+          <w:szCs w:val="22"/>
+        </w:rPr>
+      </w:pPr>
+      <w:r>
+        <w:rPr>
+          <w:rFonts w:ascii="Arial" w:hAnsi="Arial" w:cs="Arial"/>
+          <w:sz w:val="22"/>
+          <w:szCs w:val="22"/>
+        </w:rPr>
+        <w:drawing>
+          <wp:inline distT="0" distB="0" distL="0" distR="0" wp14:anchorId="7307239B" wp14:editId="73EDE96A">
+            <wp:extent cx="4601217" cy="866896"/>
+            <wp:effectExtent l="0" t="0" r="8890" b="9525"/>
+            <wp:docPr id="8" name="Picture 8" descr="Graphical user interface, text&#10;&#10;Description automatically generated with medium confidence"/>
+            <wp:cNvGraphicFramePr>
+              <a:graphicFrameLocks xmlns:a="http://schemas.openxmlformats.org/drawingml/2006/main" noChangeAspect="1"/>
+            </wp:cNvGraphicFramePr>
+            <a:graphic xmlns:a="http://schemas.openxmlformats.org/drawingml/2006/main">
+              <a:graphicData uri="http://schemas.openxmlformats.org/drawingml/2006/picture">
+                <pic:pic xmlns:pic="http://schemas.openxmlformats.org/drawingml/2006/picture">
+                  <pic:nvPicPr>
+                    <pic:cNvPr id="8" name="Picture 8" descr="Graphical user interface, text&#10;&#10;Description automatically generated with medium confidence"/>
+                    <pic:cNvPicPr/>
+                  </pic:nvPicPr>
+                  <pic:blipFill>
+                    <a:blip r:embed="rId14"/>
+                    <a:stretch>
+                      <a:fillRect/>
+                    </a:stretch>
+                  </pic:blipFill>
+                  <pic:spPr>
+                    <a:xfrm>
+                      <a:off x="0" y="0"/>
+                      <a:ext cx="4601217" cy="866896"/>
+                    </a:xfrm>
+                    <a:prstGeom prst="rect">
+                      <a:avLst/>
+                    </a:prstGeom>
+                  </pic:spPr>
+                </pic:pic>
+              </a:graphicData>
+            </a:graphic>
+          </wp:inline>
+        </w:drawing>
+      </w:r>
+    </w:p>
+    <w:p>
+      <w:pPr>
+        <w:rPr>
+          <w:rFonts w:ascii="Arial" w:hAnsi="Arial" w:cs="Arial"/>
+          <w:sz w:val="22"/>
+          <w:szCs w:val="22"/>
+        </w:rPr>
+      </w:pPr>
+      <w:r>
+        <w:rPr>
+          <w:rFonts w:ascii="Arial" w:hAnsi="Arial" w:cs="Arial"/>
+          <w:sz w:val="22"/>
+          <w:szCs w:val="22"/>
+        </w:rPr>
+        <w:t xml:space="preserve">If the player does not exist, </w:t>
+      </w:r>
+      <w:r>
+        <w:rPr>
+          <w:rFonts w:ascii="Arial" w:hAnsi="Arial" w:cs="Arial"/>
+          <w:sz w:val="22"/>
+          <w:szCs w:val="22"/>
+        </w:rPr>
+        <w:t>an error will show up saying that the player is not found and bring the user back to the main screen.</w:t>
+      </w:r>
+    </w:p>
+    <w:p>
+      <w:pPr>
+        <w:rPr>
+          <w:rFonts w:ascii="Arial" w:hAnsi="Arial" w:cs="Arial"/>
+          <w:sz w:val="22"/>
+          <w:szCs w:val="22"/>
+        </w:rPr>
+      </w:pPr>
+    </w:p>
+    <w:p>
+      <w:pPr>
+        <w:rPr>
+          <w:rFonts w:ascii="Arial" w:hAnsi="Arial" w:cs="Arial"/>
+          <w:sz w:val="22"/>
+          <w:szCs w:val="22"/>
+        </w:rPr>
+      </w:pPr>
+      <w:r>
+        <w:rPr>
+          <w:rFonts w:ascii="Arial" w:hAnsi="Arial" w:cs="Arial"/>
+          <w:sz w:val="22"/>
+          <w:szCs w:val="22"/>
+        </w:rPr>
+        <w:lastRenderedPageBreak/>
+        <w:drawing>
+          <wp:inline distT="0" distB="0" distL="0" distR="0" wp14:anchorId="60AAB106" wp14:editId="0F562287">
+            <wp:extent cx="4648849" cy="857370"/>
+            <wp:effectExtent l="0" t="0" r="0" b="0"/>
+            <wp:docPr id="9" name="Picture 9" descr="Graphical user interface&#10;&#10;Description automatically generated with medium confidence"/>
+            <wp:cNvGraphicFramePr>
+              <a:graphicFrameLocks xmlns:a="http://schemas.openxmlformats.org/drawingml/2006/main" noChangeAspect="1"/>
+            </wp:cNvGraphicFramePr>
+            <a:graphic xmlns:a="http://schemas.openxmlformats.org/drawingml/2006/main">
+              <a:graphicData uri="http://schemas.openxmlformats.org/drawingml/2006/picture">
+                <pic:pic xmlns:pic="http://schemas.openxmlformats.org/drawingml/2006/picture">
+                  <pic:nvPicPr>
+                    <pic:cNvPr id="9" name="Picture 9" descr="Graphical user interface&#10;&#10;Description automatically generated with medium confidence"/>
+                    <pic:cNvPicPr/>
+                  </pic:nvPicPr>
+                  <pic:blipFill>
+                    <a:blip r:embed="rId15"/>
+                    <a:stretch>
+                      <a:fillRect/>
+                    </a:stretch>
+                  </pic:blipFill>
+                  <pic:spPr>
+                    <a:xfrm>
+                      <a:off x="0" y="0"/>
+                      <a:ext cx="4648849" cy="857370"/>
+                    </a:xfrm>
+                    <a:prstGeom prst="rect">
+                      <a:avLst/>
+                    </a:prstGeom>
+                  </pic:spPr>
+                </pic:pic>
+              </a:graphicData>
+            </a:graphic>
+          </wp:inline>
+        </w:drawing>
+      </w:r>
+    </w:p>
+    <w:p>
+      <w:pPr>
+        <w:rPr>
+          <w:rFonts w:ascii="Arial" w:hAnsi="Arial" w:cs="Arial"/>
+          <w:sz w:val="22"/>
+          <w:szCs w:val="22"/>
+        </w:rPr>
+      </w:pPr>
+      <w:r>
+        <w:rPr>
+          <w:rFonts w:ascii="Arial" w:hAnsi="Arial" w:cs="Arial"/>
+          <w:sz w:val="22"/>
+          <w:szCs w:val="22"/>
+        </w:rPr>
+        <w:t>If a player is found, the player is removed.</w:t>
+      </w:r>
+    </w:p>
+    <w:p>
+      <w:pPr>
+        <w:rPr>
+          <w:rFonts w:ascii="Arial" w:hAnsi="Arial" w:cs="Arial"/>
+          <w:sz w:val="22"/>
+          <w:szCs w:val="22"/>
+        </w:rPr>
+      </w:pPr>
+    </w:p>
+    <w:p>
+      <w:pPr>
+        <w:pStyle w:val="ArialNoSpacing"/>
+      </w:pPr>
+      <w:r>
+        <w:t>Edit Player Information:</w:t>
+      </w:r>
+    </w:p>
+    <w:p>
+      <w:pPr>
+        <w:rPr>
+          <w:rFonts w:ascii="Arial" w:hAnsi="Arial" w:cs="Arial"/>
+          <w:sz w:val="22"/>
+          <w:szCs w:val="22"/>
+        </w:rPr>
+      </w:pPr>
+      <w:r>
+        <w:rPr>
+          <w:rFonts w:ascii="Arial" w:hAnsi="Arial" w:cs="Arial"/>
+          <w:sz w:val="22"/>
+          <w:szCs w:val="22"/>
+        </w:rPr>
+        <w:drawing>
+          <wp:inline distT="0" distB="0" distL="0" distR="0" wp14:anchorId="04323FA5" wp14:editId="16C04269">
+            <wp:extent cx="4696480" cy="1000265"/>
+            <wp:effectExtent l="0" t="0" r="0" b="9525"/>
+            <wp:docPr id="10" name="Picture 10" descr="Text&#10;&#10;Description automatically generated with medium confidence"/>
+            <wp:cNvGraphicFramePr>
+              <a:graphicFrameLocks xmlns:a="http://schemas.openxmlformats.org/drawingml/2006/main" noChangeAspect="1"/>
+            </wp:cNvGraphicFramePr>
+            <a:graphic xmlns:a="http://schemas.openxmlformats.org/drawingml/2006/main">
+              <a:graphicData uri="http://schemas.openxmlformats.org/drawingml/2006/picture">
+                <pic:pic xmlns:pic="http://schemas.openxmlformats.org/drawingml/2006/picture">
+                  <pic:nvPicPr>
+                    <pic:cNvPr id="10" name="Picture 10" descr="Text&#10;&#10;Description automatically generated with medium confidence"/>
+                    <pic:cNvPicPr/>
+                  </pic:nvPicPr>
+                  <pic:blipFill>
+                    <a:blip r:embed="rId16"/>
+                    <a:stretch>
+                      <a:fillRect/>
+                    </a:stretch>
+                  </pic:blipFill>
+                  <pic:spPr>
+                    <a:xfrm>
+                      <a:off x="0" y="0"/>
+                      <a:ext cx="4696480" cy="1000265"/>
+                    </a:xfrm>
+                    <a:prstGeom prst="rect">
+                      <a:avLst/>
+                    </a:prstGeom>
+                  </pic:spPr>
+                </pic:pic>
+              </a:graphicData>
+            </a:graphic>
+          </wp:inline>
+        </w:drawing>
+      </w:r>
+    </w:p>
+    <w:p>
+      <w:pPr>
+        <w:rPr>
+          <w:rFonts w:ascii="Arial" w:hAnsi="Arial" w:cs="Arial"/>
+          <w:sz w:val="22"/>
+          <w:szCs w:val="22"/>
+        </w:rPr>
+      </w:pPr>
+      <w:r>
+        <w:rPr>
+          <w:rFonts w:ascii="Arial" w:hAnsi="Arial" w:cs="Arial"/>
+          <w:sz w:val="22"/>
+          <w:szCs w:val="22"/>
+        </w:rPr>
+        <w:t>If the user chooses the 3</w:t>
+      </w:r>
+      <w:r>
+        <w:rPr>
+          <w:rFonts w:ascii="Arial" w:hAnsi="Arial" w:cs="Arial"/>
+          <w:sz w:val="22"/>
+          <w:szCs w:val="22"/>
+          <w:vertAlign w:val="superscript"/>
+        </w:rPr>
+        <w:t>rd</w:t>
+      </w:r>
+      <w:r>
+        <w:rPr>
+          <w:rFonts w:ascii="Arial" w:hAnsi="Arial" w:cs="Arial"/>
+          <w:sz w:val="22"/>
+          <w:szCs w:val="22"/>
+        </w:rPr>
+        <w:t xml:space="preserve"> option, the user will be asked for </w:t>
+      </w:r>
+      <w:r>
+        <w:rPr>
+          <w:rFonts w:ascii="Arial" w:hAnsi="Arial" w:cs="Arial"/>
+          <w:sz w:val="22"/>
+          <w:szCs w:val="22"/>
+        </w:rPr>
+        <w:t xml:space="preserve">the player’s name that they would like to change. If the user exists, they will be allowed to </w:t>
+      </w:r>
+      <w:r>
+        <w:rPr>
+          <w:rFonts w:ascii="Arial" w:hAnsi="Arial" w:cs="Arial"/>
+          <w:sz w:val="22"/>
+          <w:szCs w:val="22"/>
+        </w:rPr>
+        <w:t xml:space="preserve">change the player’s name. Every other attribute of a player is not allowed to be changed as things such as ID and WLR will be handled by the </w:t>
+      </w:r>
+      <w:r>
+        <w:rPr>
+          <w:rFonts w:ascii="Arial" w:hAnsi="Arial" w:cs="Arial"/>
+          <w:sz w:val="22"/>
+          <w:szCs w:val="22"/>
+        </w:rPr>
+        <w:t>system.</w:t>
+      </w:r>
+    </w:p>
+    <w:p>
+      <w:pPr>
+        <w:rPr>
+          <w:rFonts w:ascii="Arial" w:hAnsi="Arial" w:cs="Arial"/>
+          <w:sz w:val="22"/>
+          <w:szCs w:val="22"/>
+        </w:rPr>
+      </w:pPr>
+    </w:p>
+    <w:p>
+      <w:pPr>
+        <w:rPr>
+          <w:rFonts w:ascii="Arial" w:hAnsi="Arial" w:cs="Arial"/>
+          <w:sz w:val="22"/>
+          <w:szCs w:val="22"/>
+        </w:rPr>
+      </w:pPr>
+      <w:r>
+        <w:rPr>
+          <w:rFonts w:ascii="Arial" w:hAnsi="Arial" w:cs="Arial"/>
+          <w:sz w:val="22"/>
+          <w:szCs w:val="22"/>
+        </w:rPr>
+        <w:drawing>
+          <wp:inline distT="0" distB="0" distL="0" distR="0" wp14:anchorId="4E8E643F" wp14:editId="47A8AE03">
+            <wp:extent cx="4648849" cy="895475"/>
+            <wp:effectExtent l="0" t="0" r="0" b="0"/>
+            <wp:docPr id="11" name="Picture 11" descr="Text&#10;&#10;Description automatically generated with medium confidence"/>
+            <wp:cNvGraphicFramePr>
+              <a:graphicFrameLocks xmlns:a="http://schemas.openxmlformats.org/drawingml/2006/main" noChangeAspect="1"/>
+            </wp:cNvGraphicFramePr>
+            <a:graphic xmlns:a="http://schemas.openxmlformats.org/drawingml/2006/main">
+              <a:graphicData uri="http://schemas.openxmlformats.org/drawingml/2006/picture">
+                <pic:pic xmlns:pic="http://schemas.openxmlformats.org/drawingml/2006/picture">
+                  <pic:nvPicPr>
+                    <pic:cNvPr id="11" name="Picture 11" descr="Text&#10;&#10;Description automatically generated with medium confidence"/>
+                    <pic:cNvPicPr/>
+                  </pic:nvPicPr>
+                  <pic:blipFill>
+                    <a:blip r:embed="rId17"/>
+                    <a:stretch>
+                      <a:fillRect/>
+                    </a:stretch>
+                  </pic:blipFill>
+                  <pic:spPr>
+                    <a:xfrm>
+                      <a:off x="0" y="0"/>
+                      <a:ext cx="4648849" cy="895475"/>
+                    </a:xfrm>
+                    <a:prstGeom prst="rect">
+                      <a:avLst/>
+                    </a:prstGeom>
+                  </pic:spPr>
+                </pic:pic>
+              </a:graphicData>
+            </a:graphic>
+          </wp:inline>
+        </w:drawing>
+      </w:r>
+    </w:p>
+    <w:p>
+      <w:pPr>
+        <w:rPr>
+          <w:rFonts w:ascii="Arial" w:hAnsi="Arial" w:cs="Arial"/>
+          <w:sz w:val="22"/>
+          <w:szCs w:val="22"/>
+        </w:rPr>
+      </w:pPr>
+      <w:r>
+        <w:rPr>
+          <w:rFonts w:ascii="Arial" w:hAnsi="Arial" w:cs="Arial"/>
+          <w:sz w:val="22"/>
+          <w:szCs w:val="22"/>
+        </w:rPr>
+        <w:t>If a player is not found, an error will appear.</w:t>
+      </w:r>
+    </w:p>
+    <w:p>
+      <w:pPr>
+        <w:rPr>
+          <w:rFonts w:ascii="Arial" w:hAnsi="Arial" w:cs="Arial"/>
+          <w:sz w:val="22"/>
+          <w:szCs w:val="22"/>
+        </w:rPr>
+      </w:pPr>
+    </w:p>
+    <w:p>
+      <w:pPr>
+        <w:rPr>
+          <w:rFonts w:ascii="Arial" w:hAnsi="Arial" w:cs="Arial"/>
+          <w:sz w:val="22"/>
+          <w:szCs w:val="22"/>
+        </w:rPr>
+      </w:pPr>
+      <w:r>
+        <w:rPr>
+          <w:rFonts w:ascii="Arial" w:hAnsi="Arial" w:cs="Arial"/>
+          <w:sz w:val="22"/>
+          <w:szCs w:val="22"/>
+        </w:rPr>
+        <w:t>After that, the user will be brought back to the main screen.</w:t>
+      </w:r>
+    </w:p>
+    <w:p>
+      <w:pPr>
+        <w:rPr>
+          <w:rFonts w:ascii="Arial" w:hAnsi="Arial" w:cs="Arial"/>
+          <w:sz w:val="22"/>
+          <w:szCs w:val="22"/>
+        </w:rPr>
+      </w:pPr>
+    </w:p>
+    <w:p>
+      <w:pPr>
+        <w:pStyle w:val="ArialNoSpacing"/>
+      </w:pPr>
+      <w:r>
+        <w:t xml:space="preserve">Show all players: </w:t>
+      </w:r>
+    </w:p>
+    <w:p>
+      <w:pPr>
+        <w:rPr>
+          <w:rFonts w:ascii="Arial" w:hAnsi="Arial" w:cs="Arial"/>
+          <w:sz w:val="22"/>
+          <w:szCs w:val="22"/>
+        </w:rPr>
+      </w:pPr>
+      <w:r>
+        <w:rPr>
+          <w:rFonts w:ascii="Arial" w:hAnsi="Arial" w:cs="Arial"/>
+          <w:sz w:val="22"/>
+          <w:szCs w:val="22"/>
+        </w:rPr>
+        <w:drawing>
+          <wp:inline distT="0" distB="0" distL="0" distR="0" wp14:anchorId="04BA799C" wp14:editId="00D80BB3">
+            <wp:extent cx="3010320" cy="1638529"/>
+            <wp:effectExtent l="0" t="0" r="0" b="0"/>
+            <wp:docPr id="12" name="Picture 12" descr="Text&#10;&#10;Description automatically generated"/>
+            <wp:cNvGraphicFramePr>
+              <a:graphicFrameLocks xmlns:a="http://schemas.openxmlformats.org/drawingml/2006/main" noChangeAspect="1"/>
+            </wp:cNvGraphicFramePr>
+            <a:graphic xmlns:a="http://schemas.openxmlformats.org/drawingml/2006/main">
+              <a:graphicData uri="http://schemas.openxmlformats.org/drawingml/2006/picture">
+                <pic:pic xmlns:pic="http://schemas.openxmlformats.org/drawingml/2006/picture">
+                  <pic:nvPicPr>
+                    <pic:cNvPr id="12" name="Picture 12" descr="Text&#10;&#10;Description automatically generated"/>
+                    <pic:cNvPicPr/>
+                  </pic:nvPicPr>
+                  <pic:blipFill>
+                    <a:blip r:embed="rId18"/>
+                    <a:stretch>
+                      <a:fillRect/>
+                    </a:stretch>
+                  </pic:blipFill>
+                  <pic:spPr>
+                    <a:xfrm>
+                      <a:off x="0" y="0"/>
+                      <a:ext cx="3010320" cy="1638529"/>
+                    </a:xfrm>
+                    <a:prstGeom prst="rect">
+                      <a:avLst/>
+                    </a:prstGeom>
+                  </pic:spPr>
+                </pic:pic>
+              </a:graphicData>
+            </a:graphic>
+          </wp:inline>
+        </w:drawing>
+      </w:r>
+    </w:p>
+    <w:p>
+      <w:pPr>
+        <w:rPr>
+          <w:rFonts w:ascii="Arial" w:hAnsi="Arial" w:cs="Arial"/>
+          <w:sz w:val="22"/>
+          <w:szCs w:val="22"/>
+        </w:rPr>
+      </w:pPr>
+    </w:p>
+    <w:p>
+      <w:pPr>
+        <w:rPr>
+          <w:rFonts w:ascii="Arial" w:hAnsi="Arial" w:cs="Arial"/>
+          <w:sz w:val="22"/>
+          <w:szCs w:val="22"/>
+        </w:rPr>
+      </w:pPr>
+      <w:r>
+        <w:rPr>
+          <w:rFonts w:ascii="Arial" w:hAnsi="Arial" w:cs="Arial"/>
+          <w:sz w:val="22"/>
+          <w:szCs w:val="22"/>
+        </w:rPr>
+        <w:t xml:space="preserve">If the user chooses option 4, the program will show every player and their details. The program will now wait for the user to press enter before bringing them back to the main </w:t>
+      </w:r>
+      <w:r>
+        <w:rPr>
+          <w:rFonts w:ascii="Arial" w:hAnsi="Arial" w:cs="Arial"/>
+          <w:sz w:val="22"/>
+          <w:szCs w:val="22"/>
+        </w:rPr>
+        <w:t>menu.</w:t>
+      </w:r>
+    </w:p>
+    <w:p>
+      <w:pPr>
+        <w:rPr>
+          <w:rFonts w:ascii="Arial" w:hAnsi="Arial" w:cs="Arial"/>
+          <w:sz w:val="22"/>
+          <w:szCs w:val="22"/>
+        </w:rPr>
+      </w:pPr>
+    </w:p>
+    <w:p>
+      <w:pPr>
+        <w:pStyle w:val="ArialNoSpacing"/>
+      </w:pPr>
+      <w:r>
+        <w:t xml:space="preserve">Exit: </w:t>
+      </w:r>
+    </w:p>
+    <w:p>
+      <w:pPr>
+        <w:rPr>
+          <w:rFonts w:ascii="Arial" w:hAnsi="Arial" w:cs="Arial"/>
+          <w:sz w:val="22"/>
+          <w:szCs w:val="22"/>
+        </w:rPr>
+      </w:pPr>
+      <w:r>
+        <w:rPr>
+          <w:rFonts w:ascii="Arial" w:hAnsi="Arial" w:cs="Arial"/>
+          <w:sz w:val="22"/>
+          <w:szCs w:val="22"/>
+        </w:rPr>
+        <w:drawing>
+          <wp:inline distT="0" distB="0" distL="0" distR="0" wp14:anchorId="3947FD07" wp14:editId="19C2B72F">
+            <wp:extent cx="2467319" cy="390580"/>
+            <wp:effectExtent l="0" t="0" r="0" b="9525"/>
+            <wp:docPr id="13" name="Picture 13"/>
+            <wp:cNvGraphicFramePr>
+              <a:graphicFrameLocks xmlns:a="http://schemas.openxmlformats.org/drawingml/2006/main" noChangeAspect="1"/>
+            </wp:cNvGraphicFramePr>
+            <a:graphic xmlns:a="http://schemas.openxmlformats.org/drawingml/2006/main">
+              <a:graphicData uri="http://schemas.openxmlformats.org/drawingml/2006/picture">
+                <pic:pic xmlns:pic="http://schemas.openxmlformats.org/drawingml/2006/picture">
+                  <pic:nvPicPr>
+                    <pic:cNvPr id="1" name=""/>
+                    <pic:cNvPicPr/>
+                  </pic:nvPicPr>
+                  <pic:blipFill>
+                    <a:blip r:embed="rId19"/>
+                    <a:stretch>
+                      <a:fillRect/>
+                    </a:stretch>
+                  </pic:blipFill>
+                  <pic:spPr>
+                    <a:xfrm>
+                      <a:off x="0" y="0"/>
+                      <a:ext cx="2467319" cy="390580"/>
+                    </a:xfrm>
+                    <a:prstGeom prst="rect">
+                      <a:avLst/>
+                    </a:prstGeom>
+                  </pic:spPr>
+                </pic:pic>
+              </a:graphicData>
+            </a:graphic>
+          </wp:inline>
+        </w:drawing>
+      </w:r>
+    </w:p>
+    <w:p>
+      <w:pPr>
+        <w:rPr>
+          <w:rFonts w:ascii="Arial" w:hAnsi="Arial" w:cs="Arial"/>
+          <w:sz w:val="22"/>
+          <w:szCs w:val="22"/>
+        </w:rPr>
+      </w:pPr>
+      <w:r>
+        <w:rPr>
+          <w:rFonts w:ascii="Arial" w:hAnsi="Arial" w:cs="Arial"/>
+          <w:sz w:val="22"/>
+          <w:szCs w:val="22"/>
+        </w:rPr>
+        <w:t>When the player wants to exit, the program will save all the players that were created into a file named Players.txt</w:t>
+      </w:r>
+      <w:r>
+        <w:rPr>
+          <w:rFonts w:ascii="Arial" w:hAnsi="Arial" w:cs="Arial"/>
+          <w:sz w:val="22"/>
+          <w:szCs w:val="22"/>
+        </w:rPr>
+        <w:t xml:space="preserve"> which will be automatically loaded next time when the program is started.</w:t>
+      </w:r>
     </w:p>
     <w:p>
       <w:pPr>
@@ -2079,13 +2731,14 @@
       </w:pPr>
       <w:bookmarkStart w:id="5" w:name="_Toc95651798"/>
       <w:r>
+        <w:lastRenderedPageBreak/>
         <w:t>Conclusion</w:t>
       </w:r>
       <w:bookmarkEnd w:id="5"/>
     </w:p>
     <w:p/>
     <w:sectPr>
-      <w:footerReference w:type="default" r:id="rId12"/>
+      <w:footerReference w:type="default" r:id="rId20"/>
       <w:pgSz w:w="11909" w:h="16834" w:code="9"/>
       <w:pgMar w:top="1440" w:right="1080" w:bottom="1440" w:left="1080" w:header="144" w:footer="144" w:gutter="0"/>
       <w:cols w:space="720"/>
@@ -2111,6 +2764,9 @@
         <w:continuationSeparator/>
       </w:r>
     </w:p>
+  </w:endnote>
+  <w:endnote w:type="continuationNotice" w:id="1">
+    <w:p/>
   </w:endnote>
 </w:endnotes>
 </file>
@@ -2282,6 +2938,9 @@
         <w:continuationSeparator/>
       </w:r>
     </w:p>
+  </w:footnote>
+  <w:footnote w:type="continuationNotice" w:id="1">
+    <w:p/>
   </w:footnote>
 </w:footnotes>
 </file>

</xml_diff>